<commit_message>
end of week push
end of week push
</commit_message>
<xml_diff>
--- a/MagnetApp/Magnet Controller App Overview.docx
+++ b/MagnetApp/Magnet Controller App Overview.docx
@@ -3,11 +3,9 @@
 <w:document xmlns:wpc="http://schemas.microsoft.com/office/word/2010/wordprocessingCanvas" xmlns:mc="http://schemas.openxmlformats.org/markup-compatibility/2006" xmlns:o="urn:schemas-microsoft-com:office:office" xmlns:r="http://schemas.openxmlformats.org/officeDocument/2006/relationships" xmlns:m="http://schemas.openxmlformats.org/officeDocument/2006/math" xmlns:v="urn:schemas-microsoft-com:vml" xmlns:wp14="http://schemas.microsoft.com/office/word/2010/wordprocessingDrawing" xmlns:wp="http://schemas.openxmlformats.org/drawingml/2006/wordprocessingDrawing" xmlns:w10="urn:schemas-microsoft-com:office:word" xmlns:w="http://schemas.openxmlformats.org/wordprocessingml/2006/main" xmlns:w14="http://schemas.microsoft.com/office/word/2010/wordml" xmlns:wpg="http://schemas.microsoft.com/office/word/2010/wordprocessingGroup" xmlns:wpi="http://schemas.microsoft.com/office/word/2010/wordprocessingInk" xmlns:wne="http://schemas.microsoft.com/office/word/2006/wordml" xmlns:wps="http://schemas.microsoft.com/office/word/2010/wordprocessingShape" mc:Ignorable="w14 wp14">
   <w:body>
     <w:p>
-      <w:proofErr w:type="gramStart"/>
       <w:r>
         <w:t>Magnet Controller App.</w:t>
       </w:r>
-      <w:proofErr w:type="gramEnd"/>
     </w:p>
     <w:p>
       <w:pPr>
@@ -62,24 +60,19 @@
       <w:r>
         <w:t>(D)</w:t>
       </w:r>
-      <w:proofErr w:type="spellStart"/>
-      <w:r>
-        <w:t>Burts</w:t>
-      </w:r>
-      <w:proofErr w:type="spellEnd"/>
-      <w:r>
-        <w:t xml:space="preserve"> with polarity</w:t>
-      </w:r>
-      <w:r>
-        <w:t xml:space="preserve">, apply to all, </w:t>
-      </w:r>
-      <w:proofErr w:type="spellStart"/>
-      <w:r>
-        <w:t>qauds</w:t>
-      </w:r>
-      <w:proofErr w:type="spellEnd"/>
-      <w:r>
-        <w:t xml:space="preserve"> or correctors</w:t>
+      <w:r>
+        <w:t>Burts with polarity</w:t>
+      </w:r>
+      <w:r>
+        <w:t>, apply to all, qu</w:t>
+      </w:r>
+      <w:r>
+        <w:t>a</w:t>
+      </w:r>
+      <w:bookmarkStart w:id="0" w:name="_GoBack"/>
+      <w:bookmarkEnd w:id="0"/>
+      <w:r>
+        <w:t>ds or correctors</w:t>
       </w:r>
     </w:p>
     <w:p>
@@ -210,7 +203,6 @@
           <w:numId w:val="2"/>
         </w:numPr>
       </w:pPr>
-      <w:proofErr w:type="spellStart"/>
       <w:r>
         <w:rPr>
           <w:b/>
@@ -221,22 +213,10 @@
         <w:rPr>
           <w:b/>
         </w:rPr>
-        <w:t>tartup</w:t>
-      </w:r>
-      <w:proofErr w:type="spellEnd"/>
-      <w:r>
-        <w:rPr>
-          <w:b/>
-        </w:rPr>
-        <w:t xml:space="preserve"> view:</w:t>
-      </w:r>
-      <w:r>
-        <w:t xml:space="preserve"> choose machine </w:t>
-      </w:r>
-      <w:bookmarkStart w:id="0" w:name="_GoBack"/>
-      <w:bookmarkEnd w:id="0"/>
-      <w:r>
-        <w:t xml:space="preserve">mode and </w:t>
+        <w:t>tartup view:</w:t>
+      </w:r>
+      <w:r>
+        <w:t xml:space="preserve"> choose machine mode and </w:t>
       </w:r>
       <w:r>
         <w:t>area</w:t>
@@ -329,23 +309,7 @@
     </w:p>
     <w:p>
       <w:r>
-        <w:t xml:space="preserve">QT layout management is even more cancer (compared to other tools I’ve used, </w:t>
-      </w:r>
-      <w:proofErr w:type="spellStart"/>
-      <w:r>
-        <w:t>wx</w:t>
-      </w:r>
-      <w:proofErr w:type="spellEnd"/>
-      <w:r>
-        <w:t xml:space="preserve">, </w:t>
-      </w:r>
-      <w:proofErr w:type="gramStart"/>
-      <w:r>
-        <w:t>root</w:t>
-      </w:r>
-      <w:proofErr w:type="gramEnd"/>
-      <w:r>
-        <w:t xml:space="preserve">)  </w:t>
+        <w:t xml:space="preserve">QT layout management is even more cancer (compared to other tools I’ve used, wx, root)  </w:t>
       </w:r>
     </w:p>
     <w:p>

</xml_diff>